<commit_message>
Finalized Unit 5 Assignment
Added all the required screenshots and explanations to all answers. Ready for submission.
</commit_message>
<xml_diff>
--- a/Unit5_Assignment/ANLY_520-51_FA2016_Unit5_Assignment.docx
+++ b/Unit5_Assignment/ANLY_520-51_FA2016_Unit5_Assignment.docx
@@ -10,78 +10,2074 @@
       <w:r>
         <w:t>Unit 5</w:t>
       </w:r>
+      <w:r>
+        <w:t xml:space="preserve"> Assignment</w:t>
+      </w:r>
+    </w:p>
+    <w:p>
+      <w:pPr>
+        <w:pStyle w:val="Subtitle"/>
+        <w:jc w:val="center"/>
+        <w:rPr>
+          <w:b/>
+        </w:rPr>
+      </w:pPr>
+      <w:r>
+        <w:rPr>
+          <w:b/>
+        </w:rPr>
+        <w:t>ANLY:520-51 (Fall 2016)</w:t>
+      </w:r>
+    </w:p>
+    <w:p>
+      <w:pPr>
+        <w:jc w:val="center"/>
+        <w:rPr>
+          <w:rStyle w:val="SubtleEmphasis"/>
+        </w:rPr>
+      </w:pPr>
+      <w:r>
+        <w:rPr>
+          <w:rStyle w:val="SubtleEmphasis"/>
+        </w:rPr>
+        <w:t>Dean D’souza</w:t>
+      </w:r>
+    </w:p>
+    <w:p>
+      <w:pPr>
+        <w:jc w:val="center"/>
+        <w:rPr>
+          <w:rStyle w:val="SubtleEmphasis"/>
+        </w:rPr>
+      </w:pPr>
+      <w:r>
+        <w:rPr>
+          <w:rStyle w:val="SubtleEmphasis"/>
+        </w:rPr>
+        <w:t>H.U. ID: 168424</w:t>
+      </w:r>
+    </w:p>
+    <w:p>
+      <w:pPr>
+        <w:jc w:val="center"/>
+        <w:rPr>
+          <w:rStyle w:val="SubtleEmphasis"/>
+        </w:rPr>
+      </w:pPr>
+    </w:p>
+    <w:p>
+      <w:pPr>
+        <w:pStyle w:val="Heading1"/>
+        <w:rPr>
+          <w:b/>
+        </w:rPr>
+      </w:pPr>
+      <w:r>
+        <w:rPr>
+          <w:b/>
+        </w:rPr>
+        <w:t>Solutions:</w:t>
+      </w:r>
+    </w:p>
+    <w:p>
+      <w:pPr>
+        <w:numPr>
+          <w:ilvl w:val="0"/>
+          <w:numId w:val="10"/>
+        </w:numPr>
+        <w:jc w:val="both"/>
+        <w:rPr>
+          <w:rFonts w:cstheme="minorHAnsi"/>
+          <w:b/>
+          <w:lang w:val="en"/>
+        </w:rPr>
+      </w:pPr>
+      <w:r>
+        <w:rPr>
+          <w:rFonts w:cstheme="minorHAnsi"/>
+          <w:b/>
+          <w:lang w:val="en"/>
+        </w:rPr>
+        <w:t>Read up on one of the language technologies mentioned in this section, such as word sense disambiguation, semantic role labeling, question answering, machine translation, named entity detection. Find out what type and quantity of annotated data is required for developing such systems. Why do you think a large amount of data is required?</w:t>
+      </w:r>
+    </w:p>
+    <w:p>
+      <w:pPr>
+        <w:ind w:left="720"/>
+        <w:jc w:val="both"/>
+        <w:rPr>
+          <w:rFonts w:cstheme="minorHAnsi"/>
+          <w:vertAlign w:val="superscript"/>
+          <w:lang w:val="en"/>
+        </w:rPr>
+      </w:pPr>
+      <w:r>
+        <w:rPr>
+          <w:rFonts w:cstheme="minorHAnsi"/>
+          <w:lang w:val="en"/>
+        </w:rPr>
+        <w:t>The language technology I chose is Machine Translation. Machine translation is a sub-field of computational linguistics which focuses on the use of software to translate speech from one language to another.</w:t>
+      </w:r>
+      <w:r>
+        <w:rPr>
+          <w:rFonts w:cstheme="minorHAnsi"/>
+          <w:vertAlign w:val="superscript"/>
+          <w:lang w:val="en"/>
+        </w:rPr>
+        <w:t xml:space="preserve"> [1]</w:t>
+      </w:r>
+    </w:p>
+    <w:p>
+      <w:pPr>
+        <w:ind w:left="720"/>
+        <w:jc w:val="both"/>
+        <w:rPr>
+          <w:rFonts w:cstheme="minorHAnsi"/>
+          <w:lang w:val="en"/>
+        </w:rPr>
+      </w:pPr>
+      <w:r>
+        <w:rPr>
+          <w:rFonts w:cstheme="minorHAnsi"/>
+          <w:lang w:val="en"/>
+        </w:rPr>
+        <w:t xml:space="preserve">There are a number of ways in which this topic has been addressed but the basic resource required is usually of the form of an extensive lexicon of </w:t>
+      </w:r>
+      <w:r>
+        <w:rPr>
+          <w:rFonts w:cstheme="minorHAnsi"/>
+          <w:lang w:val="en"/>
+        </w:rPr>
+        <w:t>morphological, syntactic and semantic information and large sets of rules.</w:t>
+      </w:r>
+      <w:r>
+        <w:rPr>
+          <w:rFonts w:cstheme="minorHAnsi"/>
+          <w:vertAlign w:val="superscript"/>
+          <w:lang w:val="en"/>
+        </w:rPr>
+        <w:t xml:space="preserve"> [1]</w:t>
+      </w:r>
+      <w:r>
+        <w:rPr>
+          <w:rFonts w:cstheme="minorHAnsi"/>
+          <w:lang w:val="en"/>
+        </w:rPr>
+        <w:t xml:space="preserve"> Some of these methods include:</w:t>
+      </w:r>
+    </w:p>
+    <w:p>
+      <w:pPr>
+        <w:pStyle w:val="ListParagraph"/>
+        <w:numPr>
+          <w:ilvl w:val="0"/>
+          <w:numId w:val="11"/>
+        </w:numPr>
+        <w:jc w:val="both"/>
+        <w:rPr>
+          <w:rFonts w:cstheme="minorHAnsi"/>
+          <w:b/>
+          <w:lang w:val="en"/>
+        </w:rPr>
+      </w:pPr>
+      <w:r>
+        <w:rPr>
+          <w:rFonts w:cstheme="minorHAnsi"/>
+          <w:b/>
+          <w:lang w:val="en"/>
+        </w:rPr>
+        <w:t>Rule-Based Machine Translation (RBMT)</w:t>
+      </w:r>
+      <w:r>
+        <w:rPr>
+          <w:rFonts w:cstheme="minorHAnsi"/>
+          <w:lang w:val="en"/>
+        </w:rPr>
+        <w:t xml:space="preserve"> which is usually used for translating between closely related lang</w:t>
+      </w:r>
+      <w:r>
+        <w:rPr>
+          <w:rFonts w:cstheme="minorHAnsi"/>
+          <w:lang w:val="en"/>
+        </w:rPr>
+        <w:t xml:space="preserve">uages which usually takes the form of Transfer-based Machine Translation (which uses intermediate representations to try to simulate the original sentence), </w:t>
+      </w:r>
+      <w:proofErr w:type="spellStart"/>
+      <w:r>
+        <w:rPr>
+          <w:rFonts w:cstheme="minorHAnsi"/>
+          <w:lang w:val="en"/>
+        </w:rPr>
+        <w:t>Interlingual</w:t>
+      </w:r>
+      <w:proofErr w:type="spellEnd"/>
+      <w:r>
+        <w:rPr>
+          <w:rFonts w:cstheme="minorHAnsi"/>
+          <w:lang w:val="en"/>
+        </w:rPr>
+        <w:t xml:space="preserve"> Machine Translation (which uses an intermediate language neutral form to further translate to the target language) and Dictionary-based Machine Translation (which uses a dictionary to translate a word into the equivalent stored in the dictionary).</w:t>
+      </w:r>
+    </w:p>
+    <w:p>
+      <w:pPr>
+        <w:pStyle w:val="ListParagraph"/>
+        <w:numPr>
+          <w:ilvl w:val="0"/>
+          <w:numId w:val="11"/>
+        </w:numPr>
+        <w:jc w:val="both"/>
+        <w:rPr>
+          <w:rFonts w:cstheme="minorHAnsi"/>
+          <w:b/>
+          <w:lang w:val="en"/>
+        </w:rPr>
+      </w:pPr>
+      <w:r>
+        <w:rPr>
+          <w:rFonts w:cstheme="minorHAnsi"/>
+          <w:b/>
+          <w:lang w:val="en"/>
+        </w:rPr>
+        <w:t>Statistical Machin</w:t>
+      </w:r>
+      <w:r>
+        <w:rPr>
+          <w:rFonts w:cstheme="minorHAnsi"/>
+          <w:b/>
+          <w:lang w:val="en"/>
+        </w:rPr>
+        <w:t>e</w:t>
+      </w:r>
+      <w:r>
+        <w:rPr>
+          <w:rFonts w:cstheme="minorHAnsi"/>
+          <w:b/>
+          <w:lang w:val="en"/>
+        </w:rPr>
+        <w:t xml:space="preserve"> Translation </w:t>
+      </w:r>
+      <w:r>
+        <w:rPr>
+          <w:rFonts w:cstheme="minorHAnsi"/>
+          <w:lang w:val="en"/>
+        </w:rPr>
+        <w:t>which uses statistical methods combined with text corpora so as to p</w:t>
+      </w:r>
+      <w:r>
+        <w:rPr>
+          <w:rFonts w:cstheme="minorHAnsi"/>
+          <w:lang w:val="en"/>
+        </w:rPr>
+        <w:t>roduce accurate translations.</w:t>
+      </w:r>
+    </w:p>
+    <w:p>
+      <w:pPr>
+        <w:pStyle w:val="ListParagraph"/>
+        <w:numPr>
+          <w:ilvl w:val="0"/>
+          <w:numId w:val="11"/>
+        </w:numPr>
+        <w:jc w:val="both"/>
+        <w:rPr>
+          <w:rFonts w:cstheme="minorHAnsi"/>
+          <w:b/>
+          <w:lang w:val="en"/>
+        </w:rPr>
+      </w:pPr>
+      <w:r>
+        <w:rPr>
+          <w:rFonts w:cstheme="minorHAnsi"/>
+          <w:b/>
+          <w:lang w:val="en"/>
+        </w:rPr>
+        <w:t xml:space="preserve">Example-Based Machine Translation </w:t>
+      </w:r>
+      <w:r>
+        <w:rPr>
+          <w:rFonts w:cstheme="minorHAnsi"/>
+          <w:lang w:val="en"/>
+        </w:rPr>
+        <w:t>which uses previously translated corpus texts to produce translations which have similar sub-sentential components. The idea behind this is to use analogies to try to convey the meaning of a given sentence.</w:t>
+      </w:r>
+    </w:p>
+    <w:p>
+      <w:pPr>
+        <w:pStyle w:val="ListParagraph"/>
+        <w:numPr>
+          <w:ilvl w:val="0"/>
+          <w:numId w:val="11"/>
+        </w:numPr>
+        <w:jc w:val="both"/>
+        <w:rPr>
+          <w:rFonts w:cstheme="minorHAnsi"/>
+          <w:b/>
+          <w:lang w:val="en"/>
+        </w:rPr>
+      </w:pPr>
+      <w:r>
+        <w:rPr>
+          <w:rFonts w:cstheme="minorHAnsi"/>
+          <w:b/>
+          <w:lang w:val="en"/>
+        </w:rPr>
+        <w:t xml:space="preserve">Hybrid Machine Translation (HMT) </w:t>
+      </w:r>
+      <w:r>
+        <w:rPr>
+          <w:rFonts w:cstheme="minorHAnsi"/>
+          <w:lang w:val="en"/>
+        </w:rPr>
+        <w:t>which combines the best features of statistical and rule-based technologies to produce translations. Approaches involve Rules post-processed by statistics, where the text is translated using rules first and then corrected with the help of statistical methods, and Statistics guided by rules, where the Rules for translation are used to both pre and post process the data translated by a statistical translator.</w:t>
+      </w:r>
+    </w:p>
+    <w:p>
+      <w:pPr>
+        <w:ind w:left="720"/>
+        <w:jc w:val="both"/>
+        <w:rPr>
+          <w:rFonts w:cstheme="minorHAnsi"/>
+          <w:lang w:val="en"/>
+        </w:rPr>
+      </w:pPr>
+      <w:r>
+        <w:rPr>
+          <w:rFonts w:cstheme="minorHAnsi"/>
+          <w:lang w:val="en"/>
+        </w:rPr>
+        <w:t>In all the approaches mentioned above, a large amount of data is required due the various intricacies of syntax and semantics contained within each language under consideration, as well as the problems associated with translation rules which requires continuous refinement of such rules for different contexts.</w:t>
+      </w:r>
+      <w:r>
+        <w:rPr>
+          <w:rFonts w:cstheme="minorHAnsi"/>
+          <w:lang w:val="en"/>
+        </w:rPr>
+        <w:t xml:space="preserve"> A</w:t>
+      </w:r>
+      <w:r>
+        <w:rPr>
+          <w:rFonts w:cstheme="minorHAnsi"/>
+          <w:lang w:val="en"/>
+        </w:rPr>
+        <w:t xml:space="preserve"> lot of data is required to train the machine to make accurate translations without </w:t>
+      </w:r>
+      <w:r>
+        <w:rPr>
+          <w:rFonts w:cstheme="minorHAnsi"/>
+          <w:lang w:val="en"/>
+        </w:rPr>
+        <w:t>losing</w:t>
+      </w:r>
+      <w:r>
+        <w:rPr>
+          <w:rFonts w:cstheme="minorHAnsi"/>
+          <w:lang w:val="en"/>
+        </w:rPr>
+        <w:t xml:space="preserve"> the inherent meaning behind </w:t>
+      </w:r>
+      <w:r>
+        <w:rPr>
+          <w:rFonts w:cstheme="minorHAnsi"/>
+          <w:lang w:val="en"/>
+        </w:rPr>
+        <w:t xml:space="preserve">the </w:t>
+      </w:r>
+      <w:r>
+        <w:rPr>
+          <w:rFonts w:cstheme="minorHAnsi"/>
+          <w:lang w:val="en"/>
+        </w:rPr>
+        <w:t>s</w:t>
+      </w:r>
       <w:bookmarkStart w:id="0" w:name="_GoBack"/>
       <w:bookmarkEnd w:id="0"/>
       <w:r>
-        <w:t xml:space="preserve"> Assignment</w:t>
-      </w:r>
-    </w:p>
-    <w:p>
-      <w:pPr>
-        <w:pStyle w:val="Subtitle"/>
-        <w:jc w:val="center"/>
-        <w:rPr>
-          <w:b/>
-        </w:rPr>
-      </w:pPr>
-      <w:r>
-        <w:rPr>
-          <w:b/>
-        </w:rPr>
-        <w:t>ANLY:520-51 (Fall 2016)</w:t>
-      </w:r>
-    </w:p>
-    <w:p>
-      <w:pPr>
-        <w:jc w:val="center"/>
-        <w:rPr>
-          <w:rStyle w:val="SubtleEmphasis"/>
-        </w:rPr>
-      </w:pPr>
-      <w:r>
-        <w:rPr>
-          <w:rStyle w:val="SubtleEmphasis"/>
-        </w:rPr>
-        <w:t>Dean D’souza</w:t>
-      </w:r>
-    </w:p>
-    <w:p>
-      <w:pPr>
-        <w:jc w:val="center"/>
-        <w:rPr>
-          <w:rStyle w:val="SubtleEmphasis"/>
-        </w:rPr>
-      </w:pPr>
-      <w:r>
-        <w:rPr>
-          <w:rStyle w:val="SubtleEmphasis"/>
-        </w:rPr>
-        <w:t>H.U. ID: 168424</w:t>
-      </w:r>
-    </w:p>
-    <w:p>
-      <w:pPr>
-        <w:jc w:val="center"/>
-        <w:rPr>
-          <w:rStyle w:val="SubtleEmphasis"/>
-        </w:rPr>
-      </w:pPr>
+        <w:rPr>
+          <w:rFonts w:cstheme="minorHAnsi"/>
+          <w:lang w:val="en"/>
+        </w:rPr>
+        <w:t>entences.</w:t>
+      </w:r>
+    </w:p>
+    <w:p>
+      <w:pPr>
+        <w:ind w:left="720"/>
+        <w:jc w:val="both"/>
+        <w:rPr>
+          <w:rFonts w:cstheme="minorHAnsi"/>
+          <w:b/>
+          <w:lang w:val="en"/>
+        </w:rPr>
+      </w:pPr>
+    </w:p>
+    <w:p>
+      <w:pPr>
+        <w:numPr>
+          <w:ilvl w:val="0"/>
+          <w:numId w:val="10"/>
+        </w:numPr>
+        <w:jc w:val="both"/>
+        <w:rPr>
+          <w:rFonts w:cstheme="minorHAnsi"/>
+          <w:b/>
+          <w:lang w:val="en"/>
+        </w:rPr>
+      </w:pPr>
+      <w:r>
+        <w:rPr>
+          <w:rFonts w:cstheme="minorHAnsi"/>
+          <w:b/>
+          <w:lang w:val="en"/>
+        </w:rPr>
+        <w:lastRenderedPageBreak/>
+        <w:t>Using any of the three classifiers described in this chapter, and any features you can think of, build the best name gender classifier you can. Begin by splitting the Names Corpus into three subsets: 500 words for the test set, 500 words for the dev-test set, and the remaining 6900 words for the training set. Then, starting with the example name gender classifier, make incremental improvements. Use the dev-test set to check your progress. Once you are satisfied with your classifier, check its final performance on the test set. How does the performance on the test set compare to the performance on the dev-test set? Is this what you'd expect?</w:t>
+      </w:r>
+    </w:p>
+    <w:p>
+      <w:pPr>
+        <w:ind w:left="720"/>
+        <w:jc w:val="both"/>
+        <w:rPr>
+          <w:rFonts w:cstheme="minorHAnsi"/>
+          <w:lang w:val="en"/>
+        </w:rPr>
+      </w:pPr>
+      <w:r>
+        <w:rPr>
+          <w:rFonts w:cstheme="minorHAnsi"/>
+          <w:lang w:val="en"/>
+        </w:rPr>
+        <w:t>We setup the data as follows:</w:t>
+      </w:r>
+    </w:p>
+    <w:p>
+      <w:pPr>
+        <w:ind w:left="720"/>
+        <w:jc w:val="both"/>
+        <w:rPr>
+          <w:rFonts w:cstheme="minorHAnsi"/>
+          <w:b/>
+          <w:lang w:val="en"/>
+        </w:rPr>
+      </w:pPr>
+      <w:r>
+        <w:rPr>
+          <w:rFonts w:cstheme="minorHAnsi"/>
+          <w:b/>
+          <w:noProof/>
+        </w:rPr>
+        <w:drawing>
+          <wp:inline distT="0" distB="0" distL="0" distR="0">
+            <wp:extent cx="5943600" cy="1893570"/>
+            <wp:effectExtent l="0" t="0" r="0" b="0"/>
+            <wp:docPr id="1" name="Picture 1"/>
+            <wp:cNvGraphicFramePr>
+              <a:graphicFrameLocks xmlns:a="http://schemas.openxmlformats.org/drawingml/2006/main" noChangeAspect="1"/>
+            </wp:cNvGraphicFramePr>
+            <a:graphic xmlns:a="http://schemas.openxmlformats.org/drawingml/2006/main">
+              <a:graphicData uri="http://schemas.openxmlformats.org/drawingml/2006/picture">
+                <pic:pic xmlns:pic="http://schemas.openxmlformats.org/drawingml/2006/picture">
+                  <pic:nvPicPr>
+                    <pic:cNvPr id="1" name="q2-1.png"/>
+                    <pic:cNvPicPr/>
+                  </pic:nvPicPr>
+                  <pic:blipFill>
+                    <a:blip r:embed="rId5">
+                      <a:extLst>
+                        <a:ext uri="{28A0092B-C50C-407E-A947-70E740481C1C}">
+                          <a14:useLocalDpi xmlns:a14="http://schemas.microsoft.com/office/drawing/2010/main" val="0"/>
+                        </a:ext>
+                      </a:extLst>
+                    </a:blip>
+                    <a:stretch>
+                      <a:fillRect/>
+                    </a:stretch>
+                  </pic:blipFill>
+                  <pic:spPr>
+                    <a:xfrm>
+                      <a:off x="0" y="0"/>
+                      <a:ext cx="5943600" cy="1893570"/>
+                    </a:xfrm>
+                    <a:prstGeom prst="rect">
+                      <a:avLst/>
+                    </a:prstGeom>
+                  </pic:spPr>
+                </pic:pic>
+              </a:graphicData>
+            </a:graphic>
+          </wp:inline>
+        </w:drawing>
+      </w:r>
+    </w:p>
+    <w:p>
+      <w:pPr>
+        <w:ind w:left="720"/>
+        <w:jc w:val="both"/>
+        <w:rPr>
+          <w:rFonts w:cstheme="minorHAnsi"/>
+          <w:lang w:val="en"/>
+        </w:rPr>
+      </w:pPr>
+      <w:r>
+        <w:rPr>
+          <w:rFonts w:cstheme="minorHAnsi"/>
+          <w:lang w:val="en"/>
+        </w:rPr>
+        <w:t xml:space="preserve">We use the first given definition of </w:t>
+      </w:r>
+      <w:proofErr w:type="spellStart"/>
+      <w:r>
+        <w:rPr>
+          <w:rFonts w:cstheme="minorHAnsi"/>
+          <w:lang w:val="en"/>
+        </w:rPr>
+        <w:t>gender_</w:t>
+      </w:r>
+      <w:proofErr w:type="gramStart"/>
+      <w:r>
+        <w:rPr>
+          <w:rFonts w:cstheme="minorHAnsi"/>
+          <w:lang w:val="en"/>
+        </w:rPr>
+        <w:t>features</w:t>
+      </w:r>
+      <w:proofErr w:type="spellEnd"/>
+      <w:r>
+        <w:rPr>
+          <w:rFonts w:cstheme="minorHAnsi"/>
+          <w:lang w:val="en"/>
+        </w:rPr>
+        <w:t>(</w:t>
+      </w:r>
+      <w:proofErr w:type="gramEnd"/>
+      <w:r>
+        <w:rPr>
+          <w:rFonts w:cstheme="minorHAnsi"/>
+          <w:lang w:val="en"/>
+        </w:rPr>
+        <w:t xml:space="preserve">) to train the classifier and then compare it to the </w:t>
+      </w:r>
+      <w:proofErr w:type="spellStart"/>
+      <w:r>
+        <w:rPr>
+          <w:rFonts w:cstheme="minorHAnsi"/>
+          <w:lang w:val="en"/>
+        </w:rPr>
+        <w:t>devtest_set</w:t>
+      </w:r>
+      <w:proofErr w:type="spellEnd"/>
+      <w:r>
+        <w:rPr>
+          <w:rFonts w:cstheme="minorHAnsi"/>
+          <w:lang w:val="en"/>
+        </w:rPr>
+        <w:t xml:space="preserve"> , after which we use the </w:t>
+      </w:r>
+      <w:proofErr w:type="spellStart"/>
+      <w:r>
+        <w:rPr>
+          <w:rFonts w:cstheme="minorHAnsi"/>
+          <w:lang w:val="en"/>
+        </w:rPr>
+        <w:t>gender_features</w:t>
+      </w:r>
+      <w:proofErr w:type="spellEnd"/>
+      <w:r>
+        <w:rPr>
+          <w:rFonts w:cstheme="minorHAnsi"/>
+          <w:lang w:val="en"/>
+        </w:rPr>
+        <w:t xml:space="preserve">() given in the textbook followed by the second version of the </w:t>
+      </w:r>
+      <w:proofErr w:type="spellStart"/>
+      <w:r>
+        <w:rPr>
+          <w:rFonts w:cstheme="minorHAnsi"/>
+          <w:lang w:val="en"/>
+        </w:rPr>
+        <w:t>gender_features</w:t>
+      </w:r>
+      <w:proofErr w:type="spellEnd"/>
+      <w:r>
+        <w:rPr>
+          <w:rFonts w:cstheme="minorHAnsi"/>
+          <w:lang w:val="en"/>
+        </w:rPr>
+        <w:t>() and perform the same operations on each.</w:t>
+      </w:r>
+    </w:p>
+    <w:p>
+      <w:pPr>
+        <w:ind w:left="720"/>
+        <w:jc w:val="both"/>
+        <w:rPr>
+          <w:rFonts w:cstheme="minorHAnsi"/>
+          <w:b/>
+          <w:lang w:val="en"/>
+        </w:rPr>
+      </w:pPr>
+      <w:r>
+        <w:rPr>
+          <w:rFonts w:cstheme="minorHAnsi"/>
+          <w:b/>
+          <w:noProof/>
+        </w:rPr>
+        <w:drawing>
+          <wp:inline distT="0" distB="0" distL="0" distR="0">
+            <wp:extent cx="5943600" cy="1250315"/>
+            <wp:effectExtent l="0" t="0" r="0" b="6985"/>
+            <wp:docPr id="2" name="Picture 2"/>
+            <wp:cNvGraphicFramePr>
+              <a:graphicFrameLocks xmlns:a="http://schemas.openxmlformats.org/drawingml/2006/main" noChangeAspect="1"/>
+            </wp:cNvGraphicFramePr>
+            <a:graphic xmlns:a="http://schemas.openxmlformats.org/drawingml/2006/main">
+              <a:graphicData uri="http://schemas.openxmlformats.org/drawingml/2006/picture">
+                <pic:pic xmlns:pic="http://schemas.openxmlformats.org/drawingml/2006/picture">
+                  <pic:nvPicPr>
+                    <pic:cNvPr id="2" name="q2-2.png"/>
+                    <pic:cNvPicPr/>
+                  </pic:nvPicPr>
+                  <pic:blipFill>
+                    <a:blip r:embed="rId6">
+                      <a:extLst>
+                        <a:ext uri="{28A0092B-C50C-407E-A947-70E740481C1C}">
+                          <a14:useLocalDpi xmlns:a14="http://schemas.microsoft.com/office/drawing/2010/main" val="0"/>
+                        </a:ext>
+                      </a:extLst>
+                    </a:blip>
+                    <a:stretch>
+                      <a:fillRect/>
+                    </a:stretch>
+                  </pic:blipFill>
+                  <pic:spPr>
+                    <a:xfrm>
+                      <a:off x="0" y="0"/>
+                      <a:ext cx="5943600" cy="1250315"/>
+                    </a:xfrm>
+                    <a:prstGeom prst="rect">
+                      <a:avLst/>
+                    </a:prstGeom>
+                  </pic:spPr>
+                </pic:pic>
+              </a:graphicData>
+            </a:graphic>
+          </wp:inline>
+        </w:drawing>
+      </w:r>
+      <w:r>
+        <w:rPr>
+          <w:rFonts w:cstheme="minorHAnsi"/>
+          <w:b/>
+          <w:noProof/>
+        </w:rPr>
+        <w:drawing>
+          <wp:inline distT="0" distB="0" distL="0" distR="0">
+            <wp:extent cx="5943600" cy="2089785"/>
+            <wp:effectExtent l="0" t="0" r="0" b="5715"/>
+            <wp:docPr id="3" name="Picture 3"/>
+            <wp:cNvGraphicFramePr>
+              <a:graphicFrameLocks xmlns:a="http://schemas.openxmlformats.org/drawingml/2006/main" noChangeAspect="1"/>
+            </wp:cNvGraphicFramePr>
+            <a:graphic xmlns:a="http://schemas.openxmlformats.org/drawingml/2006/main">
+              <a:graphicData uri="http://schemas.openxmlformats.org/drawingml/2006/picture">
+                <pic:pic xmlns:pic="http://schemas.openxmlformats.org/drawingml/2006/picture">
+                  <pic:nvPicPr>
+                    <pic:cNvPr id="3" name="q2-3.png"/>
+                    <pic:cNvPicPr/>
+                  </pic:nvPicPr>
+                  <pic:blipFill>
+                    <a:blip r:embed="rId7">
+                      <a:extLst>
+                        <a:ext uri="{28A0092B-C50C-407E-A947-70E740481C1C}">
+                          <a14:useLocalDpi xmlns:a14="http://schemas.microsoft.com/office/drawing/2010/main" val="0"/>
+                        </a:ext>
+                      </a:extLst>
+                    </a:blip>
+                    <a:stretch>
+                      <a:fillRect/>
+                    </a:stretch>
+                  </pic:blipFill>
+                  <pic:spPr>
+                    <a:xfrm>
+                      <a:off x="0" y="0"/>
+                      <a:ext cx="5943600" cy="2089785"/>
+                    </a:xfrm>
+                    <a:prstGeom prst="rect">
+                      <a:avLst/>
+                    </a:prstGeom>
+                  </pic:spPr>
+                </pic:pic>
+              </a:graphicData>
+            </a:graphic>
+          </wp:inline>
+        </w:drawing>
+      </w:r>
+      <w:r>
+        <w:rPr>
+          <w:rFonts w:cstheme="minorHAnsi"/>
+          <w:b/>
+          <w:noProof/>
+        </w:rPr>
+        <w:lastRenderedPageBreak/>
+        <w:drawing>
+          <wp:inline distT="0" distB="0" distL="0" distR="0">
+            <wp:extent cx="5943600" cy="1381760"/>
+            <wp:effectExtent l="0" t="0" r="0" b="8890"/>
+            <wp:docPr id="4" name="Picture 4"/>
+            <wp:cNvGraphicFramePr>
+              <a:graphicFrameLocks xmlns:a="http://schemas.openxmlformats.org/drawingml/2006/main" noChangeAspect="1"/>
+            </wp:cNvGraphicFramePr>
+            <a:graphic xmlns:a="http://schemas.openxmlformats.org/drawingml/2006/main">
+              <a:graphicData uri="http://schemas.openxmlformats.org/drawingml/2006/picture">
+                <pic:pic xmlns:pic="http://schemas.openxmlformats.org/drawingml/2006/picture">
+                  <pic:nvPicPr>
+                    <pic:cNvPr id="4" name="q2-4.png"/>
+                    <pic:cNvPicPr/>
+                  </pic:nvPicPr>
+                  <pic:blipFill>
+                    <a:blip r:embed="rId8">
+                      <a:extLst>
+                        <a:ext uri="{28A0092B-C50C-407E-A947-70E740481C1C}">
+                          <a14:useLocalDpi xmlns:a14="http://schemas.microsoft.com/office/drawing/2010/main" val="0"/>
+                        </a:ext>
+                      </a:extLst>
+                    </a:blip>
+                    <a:stretch>
+                      <a:fillRect/>
+                    </a:stretch>
+                  </pic:blipFill>
+                  <pic:spPr>
+                    <a:xfrm>
+                      <a:off x="0" y="0"/>
+                      <a:ext cx="5943600" cy="1381760"/>
+                    </a:xfrm>
+                    <a:prstGeom prst="rect">
+                      <a:avLst/>
+                    </a:prstGeom>
+                  </pic:spPr>
+                </pic:pic>
+              </a:graphicData>
+            </a:graphic>
+          </wp:inline>
+        </w:drawing>
+      </w:r>
+      <w:r>
+        <w:rPr>
+          <w:rFonts w:cstheme="minorHAnsi"/>
+          <w:b/>
+          <w:noProof/>
+        </w:rPr>
+        <w:drawing>
+          <wp:inline distT="0" distB="0" distL="0" distR="0">
+            <wp:extent cx="5943600" cy="576580"/>
+            <wp:effectExtent l="0" t="0" r="0" b="0"/>
+            <wp:docPr id="5" name="Picture 5"/>
+            <wp:cNvGraphicFramePr>
+              <a:graphicFrameLocks xmlns:a="http://schemas.openxmlformats.org/drawingml/2006/main" noChangeAspect="1"/>
+            </wp:cNvGraphicFramePr>
+            <a:graphic xmlns:a="http://schemas.openxmlformats.org/drawingml/2006/main">
+              <a:graphicData uri="http://schemas.openxmlformats.org/drawingml/2006/picture">
+                <pic:pic xmlns:pic="http://schemas.openxmlformats.org/drawingml/2006/picture">
+                  <pic:nvPicPr>
+                    <pic:cNvPr id="5" name="q2-5.png"/>
+                    <pic:cNvPicPr/>
+                  </pic:nvPicPr>
+                  <pic:blipFill>
+                    <a:blip r:embed="rId9">
+                      <a:extLst>
+                        <a:ext uri="{28A0092B-C50C-407E-A947-70E740481C1C}">
+                          <a14:useLocalDpi xmlns:a14="http://schemas.microsoft.com/office/drawing/2010/main" val="0"/>
+                        </a:ext>
+                      </a:extLst>
+                    </a:blip>
+                    <a:stretch>
+                      <a:fillRect/>
+                    </a:stretch>
+                  </pic:blipFill>
+                  <pic:spPr>
+                    <a:xfrm>
+                      <a:off x="0" y="0"/>
+                      <a:ext cx="5943600" cy="576580"/>
+                    </a:xfrm>
+                    <a:prstGeom prst="rect">
+                      <a:avLst/>
+                    </a:prstGeom>
+                  </pic:spPr>
+                </pic:pic>
+              </a:graphicData>
+            </a:graphic>
+          </wp:inline>
+        </w:drawing>
+      </w:r>
+    </w:p>
+    <w:p>
+      <w:pPr>
+        <w:ind w:left="720"/>
+        <w:jc w:val="both"/>
+        <w:rPr>
+          <w:rFonts w:cstheme="minorHAnsi"/>
+          <w:lang w:val="en"/>
+        </w:rPr>
+      </w:pPr>
+      <w:r>
+        <w:rPr>
+          <w:rFonts w:cstheme="minorHAnsi"/>
+          <w:lang w:val="en"/>
+        </w:rPr>
+        <w:t xml:space="preserve">We can see that the </w:t>
+      </w:r>
+      <w:r>
+        <w:rPr>
+          <w:rFonts w:cstheme="minorHAnsi"/>
+          <w:lang w:val="en"/>
+        </w:rPr>
+        <w:t xml:space="preserve">gender_feature2() function gives us a more accurate Naïve Bayes Classifier and use it to test with the </w:t>
+      </w:r>
+      <w:proofErr w:type="spellStart"/>
+      <w:r>
+        <w:rPr>
+          <w:rFonts w:cstheme="minorHAnsi"/>
+          <w:lang w:val="en"/>
+        </w:rPr>
+        <w:t>test_set</w:t>
+      </w:r>
+      <w:proofErr w:type="spellEnd"/>
+      <w:r>
+        <w:rPr>
+          <w:rFonts w:cstheme="minorHAnsi"/>
+          <w:lang w:val="en"/>
+        </w:rPr>
+        <w:t xml:space="preserve">. However, we get a lower value of accuracy which may be due to the </w:t>
+      </w:r>
+      <w:proofErr w:type="spellStart"/>
+      <w:r>
+        <w:rPr>
+          <w:rFonts w:cstheme="minorHAnsi"/>
+          <w:lang w:val="en"/>
+        </w:rPr>
+        <w:t>test_data</w:t>
+      </w:r>
+      <w:proofErr w:type="spellEnd"/>
+      <w:r>
+        <w:rPr>
+          <w:rFonts w:cstheme="minorHAnsi"/>
+          <w:lang w:val="en"/>
+        </w:rPr>
+        <w:t xml:space="preserve"> having a better variety of (name, gender) combinations. Hence, it is expected and we can conclude that the classifier constructed needs to be trained better.</w:t>
+      </w:r>
+    </w:p>
+    <w:p>
+      <w:pPr>
+        <w:numPr>
+          <w:ilvl w:val="0"/>
+          <w:numId w:val="10"/>
+        </w:numPr>
+        <w:jc w:val="both"/>
+        <w:rPr>
+          <w:rFonts w:cstheme="minorHAnsi"/>
+          <w:b/>
+          <w:lang w:val="en"/>
+        </w:rPr>
+      </w:pPr>
+      <w:r>
+        <w:rPr>
+          <w:rFonts w:cstheme="minorHAnsi"/>
+          <w:b/>
+          <w:lang w:val="en"/>
+        </w:rPr>
+        <w:t xml:space="preserve">The </w:t>
+      </w:r>
+      <w:proofErr w:type="spellStart"/>
+      <w:r>
+        <w:rPr>
+          <w:rFonts w:cstheme="minorHAnsi"/>
+          <w:b/>
+          <w:lang w:val="en"/>
+        </w:rPr>
+        <w:t>Senseval</w:t>
+      </w:r>
+      <w:proofErr w:type="spellEnd"/>
+      <w:r>
+        <w:rPr>
+          <w:rFonts w:cstheme="minorHAnsi"/>
+          <w:b/>
+          <w:lang w:val="en"/>
+        </w:rPr>
+        <w:t xml:space="preserve"> 2 Corpus contains data intended to train word-sense disambiguation classifiers. It contains data for four words: hard, interest, line, and serve. Choose one of these four words, and load the corresponding data:</w:t>
+      </w:r>
+    </w:p>
+    <w:tbl>
+      <w:tblPr>
+        <w:tblW w:w="4750" w:type="pct"/>
+        <w:tblCellSpacing w:w="0" w:type="dxa"/>
+        <w:tblInd w:w="720" w:type="dxa"/>
+        <w:tblBorders>
+          <w:top w:val="single" w:sz="6" w:space="0" w:color="808080"/>
+          <w:bottom w:val="single" w:sz="6" w:space="0" w:color="808080"/>
+        </w:tblBorders>
+        <w:tblCellMar>
+          <w:left w:w="0" w:type="dxa"/>
+          <w:right w:w="0" w:type="dxa"/>
+        </w:tblCellMar>
+        <w:tblLook w:val="04A0" w:firstRow="1" w:lastRow="0" w:firstColumn="1" w:lastColumn="0" w:noHBand="0" w:noVBand="1"/>
+      </w:tblPr>
+      <w:tblGrid>
+        <w:gridCol w:w="8870"/>
+      </w:tblGrid>
+      <w:tr>
+        <w:trPr>
+          <w:tblCellSpacing w:w="0" w:type="dxa"/>
+        </w:trPr>
+        <w:tc>
+          <w:tcPr>
+            <w:tcW w:w="0" w:type="auto"/>
+            <w:tcBorders>
+              <w:top w:val="single" w:sz="2" w:space="0" w:color="808080"/>
+              <w:left w:val="single" w:sz="6" w:space="0" w:color="808080"/>
+              <w:bottom w:val="single" w:sz="6" w:space="0" w:color="808080"/>
+              <w:right w:val="single" w:sz="12" w:space="0" w:color="808080"/>
+            </w:tcBorders>
+            <w:shd w:val="clear" w:color="auto" w:fill="EEEEFF"/>
+            <w:tcMar>
+              <w:top w:w="48" w:type="dxa"/>
+              <w:left w:w="48" w:type="dxa"/>
+              <w:bottom w:w="48" w:type="dxa"/>
+              <w:right w:w="48" w:type="dxa"/>
+            </w:tcMar>
+            <w:vAlign w:val="center"/>
+            <w:hideMark/>
+          </w:tcPr>
+          <w:tbl>
+            <w:tblPr>
+              <w:tblW w:w="5000" w:type="pct"/>
+              <w:tblCellSpacing w:w="0" w:type="dxa"/>
+              <w:tblCellMar>
+                <w:left w:w="0" w:type="dxa"/>
+                <w:right w:w="0" w:type="dxa"/>
+              </w:tblCellMar>
+              <w:tblLook w:val="04A0" w:firstRow="1" w:lastRow="0" w:firstColumn="1" w:lastColumn="0" w:noHBand="0" w:noVBand="1"/>
+            </w:tblPr>
+            <w:tblGrid>
+              <w:gridCol w:w="80"/>
+              <w:gridCol w:w="8641"/>
+            </w:tblGrid>
+            <w:tr>
+              <w:trPr>
+                <w:tblCellSpacing w:w="0" w:type="dxa"/>
+              </w:trPr>
+              <w:tc>
+                <w:tcPr>
+                  <w:tcW w:w="10" w:type="dxa"/>
+                  <w:tcBorders>
+                    <w:top w:val="single" w:sz="6" w:space="0" w:color="808080"/>
+                    <w:left w:val="single" w:sz="6" w:space="0" w:color="808080"/>
+                    <w:bottom w:val="single" w:sz="6" w:space="0" w:color="808080"/>
+                    <w:right w:val="single" w:sz="6" w:space="0" w:color="808080"/>
+                  </w:tcBorders>
+                  <w:shd w:val="clear" w:color="auto" w:fill="4060A0"/>
+                  <w:vAlign w:val="center"/>
+                  <w:hideMark/>
+                </w:tcPr>
+                <w:p>
+                  <w:pPr>
+                    <w:jc w:val="both"/>
+                    <w:rPr>
+                      <w:rFonts w:cstheme="minorHAnsi"/>
+                    </w:rPr>
+                  </w:pPr>
+                  <w:r>
+                    <w:rPr>
+                      <w:rFonts w:cstheme="minorHAnsi"/>
+                    </w:rPr>
+                    <w:t> </w:t>
+                  </w:r>
+                </w:p>
+              </w:tc>
+              <w:tc>
+                <w:tcPr>
+                  <w:tcW w:w="0" w:type="auto"/>
+                  <w:tcMar>
+                    <w:top w:w="0" w:type="dxa"/>
+                    <w:left w:w="120" w:type="dxa"/>
+                    <w:bottom w:w="0" w:type="dxa"/>
+                    <w:right w:w="0" w:type="dxa"/>
+                  </w:tcMar>
+                  <w:vAlign w:val="center"/>
+                  <w:hideMark/>
+                </w:tcPr>
+                <w:p>
+                  <w:pPr>
+                    <w:jc w:val="both"/>
+                    <w:rPr>
+                      <w:rFonts w:cstheme="minorHAnsi"/>
+                      <w:b/>
+                      <w:bCs/>
+                    </w:rPr>
+                  </w:pPr>
+                  <w:r>
+                    <w:rPr>
+                      <w:rFonts w:cstheme="minorHAnsi"/>
+                      <w:b/>
+                      <w:bCs/>
+                    </w:rPr>
+                    <w:t xml:space="preserve">&gt;&gt;&gt; from </w:t>
+                  </w:r>
+                  <w:proofErr w:type="spellStart"/>
+                  <w:proofErr w:type="gramStart"/>
+                  <w:r>
+                    <w:rPr>
+                      <w:rFonts w:cstheme="minorHAnsi"/>
+                      <w:b/>
+                      <w:bCs/>
+                    </w:rPr>
+                    <w:t>nltk.corpus</w:t>
+                  </w:r>
+                  <w:proofErr w:type="spellEnd"/>
+                  <w:proofErr w:type="gramEnd"/>
+                  <w:r>
+                    <w:rPr>
+                      <w:rFonts w:cstheme="minorHAnsi"/>
+                      <w:b/>
+                      <w:bCs/>
+                    </w:rPr>
+                    <w:t xml:space="preserve"> import </w:t>
+                  </w:r>
+                  <w:proofErr w:type="spellStart"/>
+                  <w:r>
+                    <w:rPr>
+                      <w:rFonts w:cstheme="minorHAnsi"/>
+                      <w:b/>
+                      <w:bCs/>
+                    </w:rPr>
+                    <w:t>senseval</w:t>
+                  </w:r>
+                  <w:proofErr w:type="spellEnd"/>
+                </w:p>
+                <w:p>
+                  <w:pPr>
+                    <w:jc w:val="both"/>
+                    <w:rPr>
+                      <w:rFonts w:cstheme="minorHAnsi"/>
+                      <w:b/>
+                      <w:bCs/>
+                    </w:rPr>
+                  </w:pPr>
+                  <w:r>
+                    <w:rPr>
+                      <w:rFonts w:cstheme="minorHAnsi"/>
+                      <w:b/>
+                      <w:bCs/>
+                    </w:rPr>
+                    <w:t xml:space="preserve">&gt;&gt;&gt; instances = </w:t>
+                  </w:r>
+                  <w:proofErr w:type="spellStart"/>
+                  <w:proofErr w:type="gramStart"/>
+                  <w:r>
+                    <w:rPr>
+                      <w:rFonts w:cstheme="minorHAnsi"/>
+                      <w:b/>
+                      <w:bCs/>
+                    </w:rPr>
+                    <w:t>senseval.instances</w:t>
+                  </w:r>
+                  <w:proofErr w:type="spellEnd"/>
+                  <w:proofErr w:type="gramEnd"/>
+                  <w:r>
+                    <w:rPr>
+                      <w:rFonts w:cstheme="minorHAnsi"/>
+                      <w:b/>
+                      <w:bCs/>
+                    </w:rPr>
+                    <w:t>('</w:t>
+                  </w:r>
+                  <w:proofErr w:type="spellStart"/>
+                  <w:r>
+                    <w:rPr>
+                      <w:rFonts w:cstheme="minorHAnsi"/>
+                      <w:b/>
+                      <w:bCs/>
+                    </w:rPr>
+                    <w:t>hard.pos</w:t>
+                  </w:r>
+                  <w:proofErr w:type="spellEnd"/>
+                  <w:r>
+                    <w:rPr>
+                      <w:rFonts w:cstheme="minorHAnsi"/>
+                      <w:b/>
+                      <w:bCs/>
+                    </w:rPr>
+                    <w:t>')</w:t>
+                  </w:r>
+                </w:p>
+                <w:p>
+                  <w:pPr>
+                    <w:jc w:val="both"/>
+                    <w:rPr>
+                      <w:rFonts w:cstheme="minorHAnsi"/>
+                      <w:b/>
+                      <w:bCs/>
+                    </w:rPr>
+                  </w:pPr>
+                  <w:r>
+                    <w:rPr>
+                      <w:rFonts w:cstheme="minorHAnsi"/>
+                      <w:b/>
+                      <w:bCs/>
+                    </w:rPr>
+                    <w:t xml:space="preserve">&gt;&gt;&gt; size = </w:t>
+                  </w:r>
+                  <w:proofErr w:type="spellStart"/>
+                  <w:r>
+                    <w:rPr>
+                      <w:rFonts w:cstheme="minorHAnsi"/>
+                      <w:b/>
+                      <w:bCs/>
+                    </w:rPr>
+                    <w:t>int</w:t>
+                  </w:r>
+                  <w:proofErr w:type="spellEnd"/>
+                  <w:r>
+                    <w:rPr>
+                      <w:rFonts w:cstheme="minorHAnsi"/>
+                      <w:b/>
+                      <w:bCs/>
+                    </w:rPr>
+                    <w:t>(len(instances) * 0.1)</w:t>
+                  </w:r>
+                </w:p>
+                <w:p>
+                  <w:pPr>
+                    <w:jc w:val="both"/>
+                    <w:rPr>
+                      <w:rFonts w:cstheme="minorHAnsi"/>
+                      <w:b/>
+                      <w:bCs/>
+                    </w:rPr>
+                  </w:pPr>
+                  <w:r>
+                    <w:rPr>
+                      <w:rFonts w:cstheme="minorHAnsi"/>
+                      <w:b/>
+                      <w:bCs/>
+                    </w:rPr>
+                    <w:t xml:space="preserve">&gt;&gt;&gt; </w:t>
+                  </w:r>
+                  <w:proofErr w:type="spellStart"/>
+                  <w:r>
+                    <w:rPr>
+                      <w:rFonts w:cstheme="minorHAnsi"/>
+                      <w:b/>
+                      <w:bCs/>
+                    </w:rPr>
+                    <w:t>train_set</w:t>
+                  </w:r>
+                  <w:proofErr w:type="spellEnd"/>
+                  <w:r>
+                    <w:rPr>
+                      <w:rFonts w:cstheme="minorHAnsi"/>
+                      <w:b/>
+                      <w:bCs/>
+                    </w:rPr>
+                    <w:t xml:space="preserve">, </w:t>
+                  </w:r>
+                  <w:proofErr w:type="spellStart"/>
+                  <w:r>
+                    <w:rPr>
+                      <w:rFonts w:cstheme="minorHAnsi"/>
+                      <w:b/>
+                      <w:bCs/>
+                    </w:rPr>
+                    <w:t>test_set</w:t>
+                  </w:r>
+                  <w:proofErr w:type="spellEnd"/>
+                  <w:r>
+                    <w:rPr>
+                      <w:rFonts w:cstheme="minorHAnsi"/>
+                      <w:b/>
+                      <w:bCs/>
+                    </w:rPr>
+                    <w:t xml:space="preserve"> = instances[size:], instances</w:t>
+                  </w:r>
+                  <w:proofErr w:type="gramStart"/>
+                  <w:r>
+                    <w:rPr>
+                      <w:rFonts w:cstheme="minorHAnsi"/>
+                      <w:b/>
+                      <w:bCs/>
+                    </w:rPr>
+                    <w:t>[:size</w:t>
+                  </w:r>
+                  <w:proofErr w:type="gramEnd"/>
+                  <w:r>
+                    <w:rPr>
+                      <w:rFonts w:cstheme="minorHAnsi"/>
+                      <w:b/>
+                      <w:bCs/>
+                    </w:rPr>
+                    <w:t>]</w:t>
+                  </w:r>
+                </w:p>
+              </w:tc>
+            </w:tr>
+          </w:tbl>
+          <w:p>
+            <w:pPr>
+              <w:jc w:val="both"/>
+              <w:rPr>
+                <w:rFonts w:cstheme="minorHAnsi"/>
+                <w:b/>
+                <w:bCs/>
+              </w:rPr>
+            </w:pPr>
+          </w:p>
+        </w:tc>
+      </w:tr>
+    </w:tbl>
+    <w:p>
+      <w:pPr>
+        <w:ind w:left="720"/>
+        <w:jc w:val="both"/>
+        <w:rPr>
+          <w:rFonts w:cstheme="minorHAnsi"/>
+          <w:b/>
+          <w:lang w:val="en"/>
+        </w:rPr>
+      </w:pPr>
+      <w:r>
+        <w:rPr>
+          <w:rFonts w:cstheme="minorHAnsi"/>
+          <w:b/>
+          <w:lang w:val="en"/>
+        </w:rPr>
+        <w:t xml:space="preserve">Using this dataset, build a classifier that predicts the correct sense tag for a given instance. See the corpus HOWTO at http://www.nltk.org/howto for information on using the instance objects returned by the </w:t>
+      </w:r>
+      <w:proofErr w:type="spellStart"/>
+      <w:r>
+        <w:rPr>
+          <w:rFonts w:cstheme="minorHAnsi"/>
+          <w:b/>
+          <w:lang w:val="en"/>
+        </w:rPr>
+        <w:t>Senseval</w:t>
+      </w:r>
+      <w:proofErr w:type="spellEnd"/>
+      <w:r>
+        <w:rPr>
+          <w:rFonts w:cstheme="minorHAnsi"/>
+          <w:b/>
+          <w:lang w:val="en"/>
+        </w:rPr>
+        <w:t xml:space="preserve"> 2 Corpus.</w:t>
+      </w:r>
+    </w:p>
+    <w:p>
+      <w:pPr>
+        <w:ind w:left="720"/>
+        <w:jc w:val="both"/>
+        <w:rPr>
+          <w:rFonts w:cstheme="minorHAnsi"/>
+          <w:lang w:val="en"/>
+        </w:rPr>
+      </w:pPr>
+      <w:r>
+        <w:rPr>
+          <w:rFonts w:cstheme="minorHAnsi"/>
+          <w:lang w:val="en"/>
+        </w:rPr>
+        <w:t>We begin by performing the commands given above and then taking a look at a few objects of the training set as follows:</w:t>
+      </w:r>
+    </w:p>
+    <w:p>
+      <w:pPr>
+        <w:ind w:left="720"/>
+        <w:jc w:val="both"/>
+        <w:rPr>
+          <w:rFonts w:cstheme="minorHAnsi"/>
+          <w:b/>
+          <w:lang w:val="en"/>
+        </w:rPr>
+      </w:pPr>
+      <w:r>
+        <w:rPr>
+          <w:rFonts w:cstheme="minorHAnsi"/>
+          <w:b/>
+          <w:noProof/>
+        </w:rPr>
+        <w:lastRenderedPageBreak/>
+        <w:drawing>
+          <wp:inline distT="0" distB="0" distL="0" distR="0">
+            <wp:extent cx="5943600" cy="4321810"/>
+            <wp:effectExtent l="0" t="0" r="0" b="2540"/>
+            <wp:docPr id="6" name="Picture 6"/>
+            <wp:cNvGraphicFramePr>
+              <a:graphicFrameLocks xmlns:a="http://schemas.openxmlformats.org/drawingml/2006/main" noChangeAspect="1"/>
+            </wp:cNvGraphicFramePr>
+            <a:graphic xmlns:a="http://schemas.openxmlformats.org/drawingml/2006/main">
+              <a:graphicData uri="http://schemas.openxmlformats.org/drawingml/2006/picture">
+                <pic:pic xmlns:pic="http://schemas.openxmlformats.org/drawingml/2006/picture">
+                  <pic:nvPicPr>
+                    <pic:cNvPr id="6" name="q3-1.png"/>
+                    <pic:cNvPicPr/>
+                  </pic:nvPicPr>
+                  <pic:blipFill>
+                    <a:blip r:embed="rId10">
+                      <a:extLst>
+                        <a:ext uri="{28A0092B-C50C-407E-A947-70E740481C1C}">
+                          <a14:useLocalDpi xmlns:a14="http://schemas.microsoft.com/office/drawing/2010/main" val="0"/>
+                        </a:ext>
+                      </a:extLst>
+                    </a:blip>
+                    <a:stretch>
+                      <a:fillRect/>
+                    </a:stretch>
+                  </pic:blipFill>
+                  <pic:spPr>
+                    <a:xfrm>
+                      <a:off x="0" y="0"/>
+                      <a:ext cx="5943600" cy="4321810"/>
+                    </a:xfrm>
+                    <a:prstGeom prst="rect">
+                      <a:avLst/>
+                    </a:prstGeom>
+                  </pic:spPr>
+                </pic:pic>
+              </a:graphicData>
+            </a:graphic>
+          </wp:inline>
+        </w:drawing>
+      </w:r>
+      <w:r>
+        <w:rPr>
+          <w:rFonts w:cstheme="minorHAnsi"/>
+          <w:b/>
+          <w:noProof/>
+        </w:rPr>
+        <w:drawing>
+          <wp:inline distT="0" distB="0" distL="0" distR="0">
+            <wp:extent cx="5943600" cy="2483485"/>
+            <wp:effectExtent l="0" t="0" r="0" b="0"/>
+            <wp:docPr id="7" name="Picture 7"/>
+            <wp:cNvGraphicFramePr>
+              <a:graphicFrameLocks xmlns:a="http://schemas.openxmlformats.org/drawingml/2006/main" noChangeAspect="1"/>
+            </wp:cNvGraphicFramePr>
+            <a:graphic xmlns:a="http://schemas.openxmlformats.org/drawingml/2006/main">
+              <a:graphicData uri="http://schemas.openxmlformats.org/drawingml/2006/picture">
+                <pic:pic xmlns:pic="http://schemas.openxmlformats.org/drawingml/2006/picture">
+                  <pic:nvPicPr>
+                    <pic:cNvPr id="7" name="q3-2.png"/>
+                    <pic:cNvPicPr/>
+                  </pic:nvPicPr>
+                  <pic:blipFill>
+                    <a:blip r:embed="rId11">
+                      <a:extLst>
+                        <a:ext uri="{28A0092B-C50C-407E-A947-70E740481C1C}">
+                          <a14:useLocalDpi xmlns:a14="http://schemas.microsoft.com/office/drawing/2010/main" val="0"/>
+                        </a:ext>
+                      </a:extLst>
+                    </a:blip>
+                    <a:stretch>
+                      <a:fillRect/>
+                    </a:stretch>
+                  </pic:blipFill>
+                  <pic:spPr>
+                    <a:xfrm>
+                      <a:off x="0" y="0"/>
+                      <a:ext cx="5943600" cy="2483485"/>
+                    </a:xfrm>
+                    <a:prstGeom prst="rect">
+                      <a:avLst/>
+                    </a:prstGeom>
+                  </pic:spPr>
+                </pic:pic>
+              </a:graphicData>
+            </a:graphic>
+          </wp:inline>
+        </w:drawing>
+      </w:r>
+    </w:p>
+    <w:p>
+      <w:pPr>
+        <w:ind w:left="720"/>
+        <w:jc w:val="both"/>
+        <w:rPr>
+          <w:rFonts w:cstheme="minorHAnsi"/>
+          <w:lang w:val="en"/>
+        </w:rPr>
+      </w:pPr>
+      <w:r>
+        <w:rPr>
+          <w:rFonts w:cstheme="minorHAnsi"/>
+          <w:lang w:val="en"/>
+        </w:rPr>
+        <w:t>As we can</w:t>
+      </w:r>
+      <w:r>
+        <w:rPr>
+          <w:rFonts w:cstheme="minorHAnsi"/>
+          <w:lang w:val="en"/>
+        </w:rPr>
+        <w:t xml:space="preserve"> see above, we construct </w:t>
+      </w:r>
+      <w:proofErr w:type="gramStart"/>
+      <w:r>
+        <w:rPr>
+          <w:rFonts w:cstheme="minorHAnsi"/>
+          <w:lang w:val="en"/>
+        </w:rPr>
+        <w:t>our a</w:t>
+      </w:r>
+      <w:proofErr w:type="gramEnd"/>
+      <w:r>
+        <w:rPr>
+          <w:rFonts w:cstheme="minorHAnsi"/>
+          <w:lang w:val="en"/>
+        </w:rPr>
+        <w:t xml:space="preserve"> </w:t>
+      </w:r>
+      <w:proofErr w:type="spellStart"/>
+      <w:r>
+        <w:rPr>
+          <w:rFonts w:cstheme="minorHAnsi"/>
+          <w:lang w:val="en"/>
+        </w:rPr>
+        <w:t>sense_feature</w:t>
+      </w:r>
+      <w:proofErr w:type="spellEnd"/>
+      <w:r>
+        <w:rPr>
+          <w:rFonts w:cstheme="minorHAnsi"/>
+          <w:lang w:val="en"/>
+        </w:rPr>
+        <w:t xml:space="preserve"> function which t</w:t>
+      </w:r>
+      <w:r>
+        <w:rPr>
+          <w:rFonts w:cstheme="minorHAnsi"/>
+          <w:lang w:val="en"/>
+        </w:rPr>
+        <w:t>akes a look at the words last letter</w:t>
+      </w:r>
+      <w:r>
+        <w:rPr>
+          <w:rFonts w:cstheme="minorHAnsi"/>
+          <w:lang w:val="en"/>
+        </w:rPr>
+        <w:t xml:space="preserve">, the previous word type and the following word type. This feature function helps us create a Naïve Bayes Classifier which has an accuracy of 71.61% when checked against the </w:t>
+      </w:r>
+      <w:proofErr w:type="spellStart"/>
+      <w:r>
+        <w:rPr>
+          <w:rFonts w:cstheme="minorHAnsi"/>
+          <w:lang w:val="en"/>
+        </w:rPr>
+        <w:t>test_set</w:t>
+      </w:r>
+      <w:proofErr w:type="spellEnd"/>
+      <w:r>
+        <w:rPr>
+          <w:rFonts w:cstheme="minorHAnsi"/>
+          <w:lang w:val="en"/>
+        </w:rPr>
+        <w:t>.</w:t>
+      </w:r>
+    </w:p>
+    <w:p>
+      <w:pPr>
+        <w:numPr>
+          <w:ilvl w:val="0"/>
+          <w:numId w:val="10"/>
+        </w:numPr>
+        <w:jc w:val="both"/>
+        <w:rPr>
+          <w:rFonts w:cstheme="minorHAnsi"/>
+          <w:b/>
+          <w:lang w:val="en"/>
+        </w:rPr>
+      </w:pPr>
+      <w:r>
+        <w:rPr>
+          <w:rFonts w:cstheme="minorHAnsi"/>
+          <w:b/>
+          <w:lang w:val="en"/>
+        </w:rPr>
+        <w:lastRenderedPageBreak/>
+        <w:t>Using the movie review document classifier discussed in this chapter, generate a list of the 30 features that the classifier finds to be most informative. Can you explain why these particular features are informative? Do you find any of them surprising?</w:t>
+      </w:r>
+    </w:p>
+    <w:p>
+      <w:pPr>
+        <w:ind w:left="720"/>
+        <w:jc w:val="both"/>
+        <w:rPr>
+          <w:rFonts w:cstheme="minorHAnsi"/>
+          <w:lang w:val="en"/>
+        </w:rPr>
+      </w:pPr>
+      <w:r>
+        <w:rPr>
+          <w:rFonts w:cstheme="minorHAnsi"/>
+          <w:lang w:val="en"/>
+        </w:rPr>
+        <w:t>We setup the document classifier from the textbook as follows (we also check the accuracy to account for differences):</w:t>
+      </w:r>
+    </w:p>
+    <w:p>
+      <w:pPr>
+        <w:ind w:left="720"/>
+        <w:jc w:val="both"/>
+        <w:rPr>
+          <w:rFonts w:cstheme="minorHAnsi"/>
+          <w:b/>
+          <w:lang w:val="en"/>
+        </w:rPr>
+      </w:pPr>
+      <w:r>
+        <w:rPr>
+          <w:rFonts w:cstheme="minorHAnsi"/>
+          <w:b/>
+          <w:noProof/>
+        </w:rPr>
+        <w:lastRenderedPageBreak/>
+        <w:drawing>
+          <wp:inline distT="0" distB="0" distL="0" distR="0">
+            <wp:extent cx="5943600" cy="4424680"/>
+            <wp:effectExtent l="0" t="0" r="0" b="0"/>
+            <wp:docPr id="8" name="Picture 8"/>
+            <wp:cNvGraphicFramePr>
+              <a:graphicFrameLocks xmlns:a="http://schemas.openxmlformats.org/drawingml/2006/main" noChangeAspect="1"/>
+            </wp:cNvGraphicFramePr>
+            <a:graphic xmlns:a="http://schemas.openxmlformats.org/drawingml/2006/main">
+              <a:graphicData uri="http://schemas.openxmlformats.org/drawingml/2006/picture">
+                <pic:pic xmlns:pic="http://schemas.openxmlformats.org/drawingml/2006/picture">
+                  <pic:nvPicPr>
+                    <pic:cNvPr id="8" name="q4-1.png"/>
+                    <pic:cNvPicPr/>
+                  </pic:nvPicPr>
+                  <pic:blipFill>
+                    <a:blip r:embed="rId12">
+                      <a:extLst>
+                        <a:ext uri="{28A0092B-C50C-407E-A947-70E740481C1C}">
+                          <a14:useLocalDpi xmlns:a14="http://schemas.microsoft.com/office/drawing/2010/main" val="0"/>
+                        </a:ext>
+                      </a:extLst>
+                    </a:blip>
+                    <a:stretch>
+                      <a:fillRect/>
+                    </a:stretch>
+                  </pic:blipFill>
+                  <pic:spPr>
+                    <a:xfrm>
+                      <a:off x="0" y="0"/>
+                      <a:ext cx="5943600" cy="4424680"/>
+                    </a:xfrm>
+                    <a:prstGeom prst="rect">
+                      <a:avLst/>
+                    </a:prstGeom>
+                  </pic:spPr>
+                </pic:pic>
+              </a:graphicData>
+            </a:graphic>
+          </wp:inline>
+        </w:drawing>
+      </w:r>
+      <w:r>
+        <w:rPr>
+          <w:rFonts w:cstheme="minorHAnsi"/>
+          <w:b/>
+          <w:noProof/>
+        </w:rPr>
+        <w:lastRenderedPageBreak/>
+        <w:drawing>
+          <wp:inline distT="0" distB="0" distL="0" distR="0">
+            <wp:extent cx="5943600" cy="4606290"/>
+            <wp:effectExtent l="0" t="0" r="0" b="3810"/>
+            <wp:docPr id="9" name="Picture 9"/>
+            <wp:cNvGraphicFramePr>
+              <a:graphicFrameLocks xmlns:a="http://schemas.openxmlformats.org/drawingml/2006/main" noChangeAspect="1"/>
+            </wp:cNvGraphicFramePr>
+            <a:graphic xmlns:a="http://schemas.openxmlformats.org/drawingml/2006/main">
+              <a:graphicData uri="http://schemas.openxmlformats.org/drawingml/2006/picture">
+                <pic:pic xmlns:pic="http://schemas.openxmlformats.org/drawingml/2006/picture">
+                  <pic:nvPicPr>
+                    <pic:cNvPr id="9" name="q4-2.png"/>
+                    <pic:cNvPicPr/>
+                  </pic:nvPicPr>
+                  <pic:blipFill>
+                    <a:blip r:embed="rId13">
+                      <a:extLst>
+                        <a:ext uri="{28A0092B-C50C-407E-A947-70E740481C1C}">
+                          <a14:useLocalDpi xmlns:a14="http://schemas.microsoft.com/office/drawing/2010/main" val="0"/>
+                        </a:ext>
+                      </a:extLst>
+                    </a:blip>
+                    <a:stretch>
+                      <a:fillRect/>
+                    </a:stretch>
+                  </pic:blipFill>
+                  <pic:spPr>
+                    <a:xfrm>
+                      <a:off x="0" y="0"/>
+                      <a:ext cx="5943600" cy="4606290"/>
+                    </a:xfrm>
+                    <a:prstGeom prst="rect">
+                      <a:avLst/>
+                    </a:prstGeom>
+                  </pic:spPr>
+                </pic:pic>
+              </a:graphicData>
+            </a:graphic>
+          </wp:inline>
+        </w:drawing>
+      </w:r>
+    </w:p>
+    <w:p>
+      <w:pPr>
+        <w:ind w:left="720"/>
+        <w:jc w:val="both"/>
+        <w:rPr>
+          <w:rFonts w:cstheme="minorHAnsi"/>
+          <w:lang w:val="en"/>
+        </w:rPr>
+      </w:pPr>
+      <w:r>
+        <w:rPr>
+          <w:rFonts w:cstheme="minorHAnsi"/>
+          <w:lang w:val="en"/>
+        </w:rPr>
+        <w:t xml:space="preserve">As we can see in the above list of 30 most informative features, the feature with the most effect on being classified as negative is if the document contains </w:t>
+      </w:r>
+      <w:proofErr w:type="spellStart"/>
+      <w:r>
+        <w:rPr>
+          <w:rFonts w:cstheme="minorHAnsi"/>
+          <w:lang w:val="en"/>
+        </w:rPr>
+        <w:t>seagal</w:t>
+      </w:r>
+      <w:proofErr w:type="spellEnd"/>
+      <w:r>
+        <w:rPr>
+          <w:rFonts w:cstheme="minorHAnsi"/>
+          <w:lang w:val="en"/>
+        </w:rPr>
+        <w:t xml:space="preserve">. </w:t>
+      </w:r>
+      <w:r>
+        <w:rPr>
+          <w:rFonts w:cstheme="minorHAnsi"/>
+          <w:lang w:val="en"/>
+        </w:rPr>
+        <w:t xml:space="preserve">The other features and their ratios seem to be about right. Though, as a personal opinion, I feel the </w:t>
+      </w:r>
+      <w:proofErr w:type="spellStart"/>
+      <w:proofErr w:type="gramStart"/>
+      <w:r>
+        <w:rPr>
+          <w:rFonts w:cstheme="minorHAnsi"/>
+          <w:lang w:val="en"/>
+        </w:rPr>
+        <w:t>pos:neg</w:t>
+      </w:r>
+      <w:proofErr w:type="spellEnd"/>
+      <w:proofErr w:type="gramEnd"/>
+      <w:r>
+        <w:rPr>
+          <w:rFonts w:cstheme="minorHAnsi"/>
+          <w:lang w:val="en"/>
+        </w:rPr>
+        <w:t xml:space="preserve"> ratio for the feature </w:t>
+      </w:r>
+      <w:proofErr w:type="spellStart"/>
+      <w:r>
+        <w:rPr>
+          <w:rFonts w:cstheme="minorHAnsi"/>
+          <w:lang w:val="en"/>
+        </w:rPr>
+        <w:t>jedi</w:t>
+      </w:r>
+      <w:proofErr w:type="spellEnd"/>
+      <w:r>
+        <w:rPr>
+          <w:rFonts w:cstheme="minorHAnsi"/>
+          <w:lang w:val="en"/>
+        </w:rPr>
+        <w:t xml:space="preserve"> should be more.</w:t>
+      </w:r>
+    </w:p>
+    <w:p>
+      <w:pPr>
+        <w:numPr>
+          <w:ilvl w:val="0"/>
+          <w:numId w:val="10"/>
+        </w:numPr>
+        <w:jc w:val="both"/>
+        <w:rPr>
+          <w:rFonts w:cstheme="minorHAnsi"/>
+          <w:b/>
+          <w:lang w:val="en"/>
+        </w:rPr>
+      </w:pPr>
+      <w:r>
+        <w:rPr>
+          <w:rFonts w:cstheme="minorHAnsi"/>
+          <w:b/>
+          <w:lang w:val="en"/>
+        </w:rPr>
+        <w:t>Select one of the classification tasks described in this chapter, such as name gender detection, document classification, part-of-speech tagging, or dialog act classification. Using the same training and test data, and the same feature extractor, build three classifiers for the task: a</w:t>
+      </w:r>
+      <w:r>
+        <w:rPr>
+          <w:rFonts w:cstheme="minorHAnsi"/>
+          <w:lang w:val="en"/>
+        </w:rPr>
+        <w:t xml:space="preserve"> </w:t>
+      </w:r>
+      <w:r>
+        <w:rPr>
+          <w:rFonts w:cstheme="minorHAnsi"/>
+          <w:b/>
+          <w:lang w:val="en"/>
+        </w:rPr>
+        <w:t>decision tree, a naive Bayes classifier, and a Maximum Entropy classifier. Compare the performance of the three classifiers on your selected task. How do you think that your results might be different if you used a different feature extractor?</w:t>
+      </w:r>
+    </w:p>
+    <w:p>
+      <w:pPr>
+        <w:ind w:left="720"/>
+        <w:jc w:val="both"/>
+        <w:rPr>
+          <w:rFonts w:cstheme="minorHAnsi"/>
+          <w:lang w:val="en"/>
+        </w:rPr>
+      </w:pPr>
+      <w:r>
+        <w:rPr>
+          <w:rFonts w:cstheme="minorHAnsi"/>
+          <w:lang w:val="en"/>
+        </w:rPr>
+        <w:t xml:space="preserve">For this exercise I chose </w:t>
+      </w:r>
+      <w:r>
+        <w:rPr>
+          <w:rFonts w:cstheme="minorHAnsi"/>
+          <w:lang w:val="en"/>
+        </w:rPr>
+        <w:t xml:space="preserve">the </w:t>
+      </w:r>
+      <w:r>
+        <w:rPr>
+          <w:rFonts w:cstheme="minorHAnsi"/>
+          <w:lang w:val="en"/>
+        </w:rPr>
+        <w:t xml:space="preserve">part-of-speech tagging </w:t>
+      </w:r>
+      <w:r>
+        <w:rPr>
+          <w:rFonts w:cstheme="minorHAnsi"/>
+          <w:lang w:val="en"/>
+        </w:rPr>
+        <w:t xml:space="preserve">example </w:t>
+      </w:r>
+      <w:r>
+        <w:rPr>
+          <w:rFonts w:cstheme="minorHAnsi"/>
+          <w:lang w:val="en"/>
+        </w:rPr>
+        <w:t>and performed the required commands as follows:</w:t>
+      </w:r>
+    </w:p>
+    <w:p>
+      <w:pPr>
+        <w:ind w:left="720"/>
+        <w:jc w:val="both"/>
+        <w:rPr>
+          <w:rFonts w:cstheme="minorHAnsi"/>
+          <w:b/>
+          <w:lang w:val="en"/>
+        </w:rPr>
+      </w:pPr>
+      <w:r>
+        <w:rPr>
+          <w:rFonts w:cstheme="minorHAnsi"/>
+          <w:b/>
+          <w:noProof/>
+        </w:rPr>
+        <w:lastRenderedPageBreak/>
+        <w:drawing>
+          <wp:inline distT="0" distB="0" distL="0" distR="0">
+            <wp:extent cx="5943600" cy="4892040"/>
+            <wp:effectExtent l="0" t="0" r="0" b="3810"/>
+            <wp:docPr id="10" name="Picture 10"/>
+            <wp:cNvGraphicFramePr>
+              <a:graphicFrameLocks xmlns:a="http://schemas.openxmlformats.org/drawingml/2006/main" noChangeAspect="1"/>
+            </wp:cNvGraphicFramePr>
+            <a:graphic xmlns:a="http://schemas.openxmlformats.org/drawingml/2006/main">
+              <a:graphicData uri="http://schemas.openxmlformats.org/drawingml/2006/picture">
+                <pic:pic xmlns:pic="http://schemas.openxmlformats.org/drawingml/2006/picture">
+                  <pic:nvPicPr>
+                    <pic:cNvPr id="10" name="q5-1.png"/>
+                    <pic:cNvPicPr/>
+                  </pic:nvPicPr>
+                  <pic:blipFill>
+                    <a:blip r:embed="rId14">
+                      <a:extLst>
+                        <a:ext uri="{28A0092B-C50C-407E-A947-70E740481C1C}">
+                          <a14:useLocalDpi xmlns:a14="http://schemas.microsoft.com/office/drawing/2010/main" val="0"/>
+                        </a:ext>
+                      </a:extLst>
+                    </a:blip>
+                    <a:stretch>
+                      <a:fillRect/>
+                    </a:stretch>
+                  </pic:blipFill>
+                  <pic:spPr>
+                    <a:xfrm>
+                      <a:off x="0" y="0"/>
+                      <a:ext cx="5943600" cy="4892040"/>
+                    </a:xfrm>
+                    <a:prstGeom prst="rect">
+                      <a:avLst/>
+                    </a:prstGeom>
+                  </pic:spPr>
+                </pic:pic>
+              </a:graphicData>
+            </a:graphic>
+          </wp:inline>
+        </w:drawing>
+      </w:r>
+    </w:p>
+    <w:p>
+      <w:pPr>
+        <w:ind w:left="720"/>
+        <w:jc w:val="both"/>
+        <w:rPr>
+          <w:rFonts w:cstheme="minorHAnsi"/>
+          <w:lang w:val="en"/>
+        </w:rPr>
+      </w:pPr>
+      <w:r>
+        <w:rPr>
+          <w:rFonts w:cstheme="minorHAnsi"/>
+          <w:lang w:val="en"/>
+        </w:rPr>
+        <w:t xml:space="preserve">As seen above, when we use the same feature function, </w:t>
+      </w:r>
+      <w:r>
+        <w:rPr>
+          <w:rFonts w:cstheme="minorHAnsi"/>
+          <w:lang w:val="en"/>
+        </w:rPr>
+        <w:t xml:space="preserve">a Decision Tree performs better than a Naïve Bayes Classifier in terms of accuracy when compared to the </w:t>
+      </w:r>
+      <w:proofErr w:type="spellStart"/>
+      <w:r>
+        <w:rPr>
+          <w:rFonts w:cstheme="minorHAnsi"/>
+          <w:lang w:val="en"/>
+        </w:rPr>
+        <w:t>test_set</w:t>
+      </w:r>
+      <w:proofErr w:type="spellEnd"/>
+      <w:r>
+        <w:rPr>
+          <w:rFonts w:cstheme="minorHAnsi"/>
+          <w:lang w:val="en"/>
+        </w:rPr>
+        <w:t>.</w:t>
+      </w:r>
+    </w:p>
+    <w:p>
+      <w:pPr>
+        <w:ind w:left="720"/>
+        <w:jc w:val="both"/>
+        <w:rPr>
+          <w:rFonts w:cstheme="minorHAnsi"/>
+          <w:lang w:val="en"/>
+        </w:rPr>
+      </w:pPr>
+      <w:r>
+        <w:rPr>
+          <w:rFonts w:cstheme="minorHAnsi"/>
+          <w:lang w:val="en"/>
+        </w:rPr>
+        <w:t xml:space="preserve">When it came to building a Maximum Entropy Classifier, the program exited with a </w:t>
+      </w:r>
+      <w:proofErr w:type="spellStart"/>
+      <w:r>
+        <w:rPr>
+          <w:rFonts w:cstheme="minorHAnsi"/>
+          <w:lang w:val="en"/>
+        </w:rPr>
+        <w:t>MemoryError</w:t>
+      </w:r>
+      <w:proofErr w:type="spellEnd"/>
+      <w:r>
+        <w:rPr>
+          <w:rFonts w:cstheme="minorHAnsi"/>
+          <w:lang w:val="en"/>
+        </w:rPr>
+        <w:t xml:space="preserve"> (though my laptop does have 8GB of RAM) as shown below:</w:t>
+      </w:r>
+    </w:p>
+    <w:p>
+      <w:pPr>
+        <w:ind w:left="720"/>
+        <w:jc w:val="both"/>
+        <w:rPr>
+          <w:rFonts w:cstheme="minorHAnsi"/>
+          <w:lang w:val="en"/>
+        </w:rPr>
+      </w:pPr>
+      <w:r>
+        <w:rPr>
+          <w:rFonts w:cstheme="minorHAnsi"/>
+          <w:noProof/>
+        </w:rPr>
+        <w:drawing>
+          <wp:inline distT="0" distB="0" distL="0" distR="0">
+            <wp:extent cx="5943600" cy="1419225"/>
+            <wp:effectExtent l="0" t="0" r="0" b="9525"/>
+            <wp:docPr id="11" name="Picture 11"/>
+            <wp:cNvGraphicFramePr>
+              <a:graphicFrameLocks xmlns:a="http://schemas.openxmlformats.org/drawingml/2006/main" noChangeAspect="1"/>
+            </wp:cNvGraphicFramePr>
+            <a:graphic xmlns:a="http://schemas.openxmlformats.org/drawingml/2006/main">
+              <a:graphicData uri="http://schemas.openxmlformats.org/drawingml/2006/picture">
+                <pic:pic xmlns:pic="http://schemas.openxmlformats.org/drawingml/2006/picture">
+                  <pic:nvPicPr>
+                    <pic:cNvPr id="11" name="q5-2.png"/>
+                    <pic:cNvPicPr/>
+                  </pic:nvPicPr>
+                  <pic:blipFill>
+                    <a:blip r:embed="rId15" cstate="print">
+                      <a:extLst>
+                        <a:ext uri="{28A0092B-C50C-407E-A947-70E740481C1C}">
+                          <a14:useLocalDpi xmlns:a14="http://schemas.microsoft.com/office/drawing/2010/main" val="0"/>
+                        </a:ext>
+                      </a:extLst>
+                    </a:blip>
+                    <a:stretch>
+                      <a:fillRect/>
+                    </a:stretch>
+                  </pic:blipFill>
+                  <pic:spPr>
+                    <a:xfrm>
+                      <a:off x="0" y="0"/>
+                      <a:ext cx="5943600" cy="1419225"/>
+                    </a:xfrm>
+                    <a:prstGeom prst="rect">
+                      <a:avLst/>
+                    </a:prstGeom>
+                  </pic:spPr>
+                </pic:pic>
+              </a:graphicData>
+            </a:graphic>
+          </wp:inline>
+        </w:drawing>
+      </w:r>
+    </w:p>
+    <w:p>
+      <w:pPr>
+        <w:ind w:left="720"/>
+        <w:jc w:val="both"/>
+        <w:rPr>
+          <w:rFonts w:cstheme="minorHAnsi"/>
+          <w:lang w:val="en"/>
+        </w:rPr>
+      </w:pPr>
+      <w:r>
+        <w:rPr>
+          <w:rFonts w:cstheme="minorHAnsi"/>
+          <w:lang w:val="en"/>
+        </w:rPr>
+        <w:t>The commands were tried twice with the same result. Hence, only a Decision Tree Model and a Naïve Bayes Classifier could be built and compared.</w:t>
+      </w:r>
     </w:p>
     <w:p>
       <w:pPr>
         <w:pStyle w:val="Heading1"/>
         <w:rPr>
-          <w:b/>
-        </w:rPr>
-      </w:pPr>
-      <w:r>
-        <w:rPr>
-          <w:b/>
-        </w:rPr>
-        <w:t>Solutions:</w:t>
-      </w:r>
-    </w:p>
-    <w:p/>
+          <w:lang w:val="en"/>
+        </w:rPr>
+      </w:pPr>
+      <w:r>
+        <w:rPr>
+          <w:lang w:val="en"/>
+        </w:rPr>
+        <w:lastRenderedPageBreak/>
+        <w:t>References:</w:t>
+      </w:r>
+    </w:p>
+    <w:p>
+      <w:pPr>
+        <w:rPr>
+          <w:lang w:val="en"/>
+        </w:rPr>
+      </w:pPr>
+      <w:r>
+        <w:rPr>
+          <w:lang w:val="en"/>
+        </w:rPr>
+        <w:t>[1] “Machine Translation”, Wikipedia, (</w:t>
+      </w:r>
+      <w:hyperlink r:id="rId16" w:history="1">
+        <w:r>
+          <w:rPr>
+            <w:rStyle w:val="Hyperlink"/>
+            <w:lang w:val="en"/>
+          </w:rPr>
+          <w:t>https://en.wikipedia.org/wiki/Machine_translation</w:t>
+        </w:r>
+      </w:hyperlink>
+      <w:r>
+        <w:rPr>
+          <w:lang w:val="en"/>
+        </w:rPr>
+        <w:t>)</w:t>
+      </w:r>
+    </w:p>
+    <w:p>
+      <w:pPr>
+        <w:rPr>
+          <w:lang w:val="en"/>
+        </w:rPr>
+      </w:pPr>
+      <w:r>
+        <w:rPr>
+          <w:lang w:val="en"/>
+        </w:rPr>
+        <w:t>[2]</w:t>
+      </w:r>
+      <w:r>
+        <w:rPr>
+          <w:lang w:val="en"/>
+        </w:rPr>
+        <w:t xml:space="preserve"> “Corpus Readers”, nltk.org, (</w:t>
+      </w:r>
+      <w:hyperlink r:id="rId17" w:history="1">
+        <w:r>
+          <w:rPr>
+            <w:rStyle w:val="Hyperlink"/>
+            <w:lang w:val="en"/>
+          </w:rPr>
+          <w:t>http://www.nltk.org/howto/corpus.html</w:t>
+        </w:r>
+      </w:hyperlink>
+      <w:r>
+        <w:rPr>
+          <w:lang w:val="en"/>
+        </w:rPr>
+        <w:t>)</w:t>
+      </w:r>
+    </w:p>
+    <w:p>
+      <w:pPr>
+        <w:rPr>
+          <w:lang w:val="en"/>
+        </w:rPr>
+      </w:pPr>
+    </w:p>
     <w:sectPr>
       <w:pgSz w:w="12240" w:h="15840"/>
       <w:pgMar w:top="1440" w:right="1440" w:bottom="1440" w:left="1440" w:header="720" w:footer="720" w:gutter="0"/>
@@ -184,6 +2180,119 @@
     </w:lvl>
   </w:abstractNum>
   <w:abstractNum w:abstractNumId="1" w15:restartNumberingAfterBreak="0">
+    <w:nsid w:val="127250D5"/>
+    <w:multiLevelType w:val="multilevel"/>
+    <w:tmpl w:val="66DC896A"/>
+    <w:lvl w:ilvl="0">
+      <w:start w:val="1"/>
+      <w:numFmt w:val="decimal"/>
+      <w:lvlText w:val="%1."/>
+      <w:lvlJc w:val="left"/>
+      <w:pPr>
+        <w:tabs>
+          <w:tab w:val="num" w:pos="720"/>
+        </w:tabs>
+        <w:ind w:left="720" w:hanging="360"/>
+      </w:pPr>
+    </w:lvl>
+    <w:lvl w:ilvl="1" w:tentative="1">
+      <w:start w:val="1"/>
+      <w:numFmt w:val="decimal"/>
+      <w:lvlText w:val="%2."/>
+      <w:lvlJc w:val="left"/>
+      <w:pPr>
+        <w:tabs>
+          <w:tab w:val="num" w:pos="1440"/>
+        </w:tabs>
+        <w:ind w:left="1440" w:hanging="360"/>
+      </w:pPr>
+    </w:lvl>
+    <w:lvl w:ilvl="2" w:tentative="1">
+      <w:start w:val="1"/>
+      <w:numFmt w:val="decimal"/>
+      <w:lvlText w:val="%3."/>
+      <w:lvlJc w:val="left"/>
+      <w:pPr>
+        <w:tabs>
+          <w:tab w:val="num" w:pos="2160"/>
+        </w:tabs>
+        <w:ind w:left="2160" w:hanging="360"/>
+      </w:pPr>
+    </w:lvl>
+    <w:lvl w:ilvl="3" w:tentative="1">
+      <w:start w:val="1"/>
+      <w:numFmt w:val="decimal"/>
+      <w:lvlText w:val="%4."/>
+      <w:lvlJc w:val="left"/>
+      <w:pPr>
+        <w:tabs>
+          <w:tab w:val="num" w:pos="2880"/>
+        </w:tabs>
+        <w:ind w:left="2880" w:hanging="360"/>
+      </w:pPr>
+    </w:lvl>
+    <w:lvl w:ilvl="4" w:tentative="1">
+      <w:start w:val="1"/>
+      <w:numFmt w:val="decimal"/>
+      <w:lvlText w:val="%5."/>
+      <w:lvlJc w:val="left"/>
+      <w:pPr>
+        <w:tabs>
+          <w:tab w:val="num" w:pos="3600"/>
+        </w:tabs>
+        <w:ind w:left="3600" w:hanging="360"/>
+      </w:pPr>
+    </w:lvl>
+    <w:lvl w:ilvl="5" w:tentative="1">
+      <w:start w:val="1"/>
+      <w:numFmt w:val="decimal"/>
+      <w:lvlText w:val="%6."/>
+      <w:lvlJc w:val="left"/>
+      <w:pPr>
+        <w:tabs>
+          <w:tab w:val="num" w:pos="4320"/>
+        </w:tabs>
+        <w:ind w:left="4320" w:hanging="360"/>
+      </w:pPr>
+    </w:lvl>
+    <w:lvl w:ilvl="6" w:tentative="1">
+      <w:start w:val="1"/>
+      <w:numFmt w:val="decimal"/>
+      <w:lvlText w:val="%7."/>
+      <w:lvlJc w:val="left"/>
+      <w:pPr>
+        <w:tabs>
+          <w:tab w:val="num" w:pos="5040"/>
+        </w:tabs>
+        <w:ind w:left="5040" w:hanging="360"/>
+      </w:pPr>
+    </w:lvl>
+    <w:lvl w:ilvl="7" w:tentative="1">
+      <w:start w:val="1"/>
+      <w:numFmt w:val="decimal"/>
+      <w:lvlText w:val="%8."/>
+      <w:lvlJc w:val="left"/>
+      <w:pPr>
+        <w:tabs>
+          <w:tab w:val="num" w:pos="5760"/>
+        </w:tabs>
+        <w:ind w:left="5760" w:hanging="360"/>
+      </w:pPr>
+    </w:lvl>
+    <w:lvl w:ilvl="8" w:tentative="1">
+      <w:start w:val="1"/>
+      <w:numFmt w:val="decimal"/>
+      <w:lvlText w:val="%9."/>
+      <w:lvlJc w:val="left"/>
+      <w:pPr>
+        <w:tabs>
+          <w:tab w:val="num" w:pos="6480"/>
+        </w:tabs>
+        <w:ind w:left="6480" w:hanging="360"/>
+      </w:pPr>
+    </w:lvl>
+  </w:abstractNum>
+  <w:abstractNum w:abstractNumId="2" w15:restartNumberingAfterBreak="0">
     <w:nsid w:val="16021072"/>
     <w:multiLevelType w:val="hybridMultilevel"/>
     <w:tmpl w:val="87346072"/>
@@ -272,7 +2381,7 @@
       </w:pPr>
     </w:lvl>
   </w:abstractNum>
-  <w:abstractNum w:abstractNumId="2" w15:restartNumberingAfterBreak="0">
+  <w:abstractNum w:abstractNumId="3" w15:restartNumberingAfterBreak="0">
     <w:nsid w:val="1E683057"/>
     <w:multiLevelType w:val="hybridMultilevel"/>
     <w:tmpl w:val="C3B825AA"/>
@@ -361,7 +2470,7 @@
       </w:pPr>
     </w:lvl>
   </w:abstractNum>
-  <w:abstractNum w:abstractNumId="3" w15:restartNumberingAfterBreak="0">
+  <w:abstractNum w:abstractNumId="4" w15:restartNumberingAfterBreak="0">
     <w:nsid w:val="2A152AA8"/>
     <w:multiLevelType w:val="hybridMultilevel"/>
     <w:tmpl w:val="C64AB3E0"/>
@@ -450,7 +2559,7 @@
       </w:pPr>
     </w:lvl>
   </w:abstractNum>
-  <w:abstractNum w:abstractNumId="4" w15:restartNumberingAfterBreak="0">
+  <w:abstractNum w:abstractNumId="5" w15:restartNumberingAfterBreak="0">
     <w:nsid w:val="36800D4E"/>
     <w:multiLevelType w:val="hybridMultilevel"/>
     <w:tmpl w:val="8B34C06A"/>
@@ -539,7 +2648,7 @@
       </w:pPr>
     </w:lvl>
   </w:abstractNum>
-  <w:abstractNum w:abstractNumId="5" w15:restartNumberingAfterBreak="0">
+  <w:abstractNum w:abstractNumId="6" w15:restartNumberingAfterBreak="0">
     <w:nsid w:val="549E73E7"/>
     <w:multiLevelType w:val="hybridMultilevel"/>
     <w:tmpl w:val="B08A0E4A"/>
@@ -629,7 +2738,7 @@
       </w:pPr>
     </w:lvl>
   </w:abstractNum>
-  <w:abstractNum w:abstractNumId="6" w15:restartNumberingAfterBreak="0">
+  <w:abstractNum w:abstractNumId="7" w15:restartNumberingAfterBreak="0">
     <w:nsid w:val="59683055"/>
     <w:multiLevelType w:val="hybridMultilevel"/>
     <w:tmpl w:val="9D6A9B56"/>
@@ -719,7 +2828,7 @@
       </w:pPr>
     </w:lvl>
   </w:abstractNum>
-  <w:abstractNum w:abstractNumId="7" w15:restartNumberingAfterBreak="0">
+  <w:abstractNum w:abstractNumId="8" w15:restartNumberingAfterBreak="0">
     <w:nsid w:val="61A261D2"/>
     <w:multiLevelType w:val="hybridMultilevel"/>
     <w:tmpl w:val="606CA82E"/>
@@ -808,7 +2917,96 @@
       </w:pPr>
     </w:lvl>
   </w:abstractNum>
-  <w:abstractNum w:abstractNumId="8" w15:restartNumberingAfterBreak="0">
+  <w:abstractNum w:abstractNumId="9" w15:restartNumberingAfterBreak="0">
+    <w:nsid w:val="6A2A290D"/>
+    <w:multiLevelType w:val="hybridMultilevel"/>
+    <w:tmpl w:val="5BA4F5EE"/>
+    <w:lvl w:ilvl="0" w:tplc="DDA2501A">
+      <w:start w:val="1"/>
+      <w:numFmt w:val="lowerLetter"/>
+      <w:lvlText w:val="%1."/>
+      <w:lvlJc w:val="left"/>
+      <w:pPr>
+        <w:ind w:left="1080" w:hanging="360"/>
+      </w:pPr>
+      <w:rPr>
+        <w:rFonts w:hint="default"/>
+      </w:rPr>
+    </w:lvl>
+    <w:lvl w:ilvl="1" w:tplc="04090019" w:tentative="1">
+      <w:start w:val="1"/>
+      <w:numFmt w:val="lowerLetter"/>
+      <w:lvlText w:val="%2."/>
+      <w:lvlJc w:val="left"/>
+      <w:pPr>
+        <w:ind w:left="1800" w:hanging="360"/>
+      </w:pPr>
+    </w:lvl>
+    <w:lvl w:ilvl="2" w:tplc="0409001B" w:tentative="1">
+      <w:start w:val="1"/>
+      <w:numFmt w:val="lowerRoman"/>
+      <w:lvlText w:val="%3."/>
+      <w:lvlJc w:val="right"/>
+      <w:pPr>
+        <w:ind w:left="2520" w:hanging="180"/>
+      </w:pPr>
+    </w:lvl>
+    <w:lvl w:ilvl="3" w:tplc="0409000F" w:tentative="1">
+      <w:start w:val="1"/>
+      <w:numFmt w:val="decimal"/>
+      <w:lvlText w:val="%4."/>
+      <w:lvlJc w:val="left"/>
+      <w:pPr>
+        <w:ind w:left="3240" w:hanging="360"/>
+      </w:pPr>
+    </w:lvl>
+    <w:lvl w:ilvl="4" w:tplc="04090019" w:tentative="1">
+      <w:start w:val="1"/>
+      <w:numFmt w:val="lowerLetter"/>
+      <w:lvlText w:val="%5."/>
+      <w:lvlJc w:val="left"/>
+      <w:pPr>
+        <w:ind w:left="3960" w:hanging="360"/>
+      </w:pPr>
+    </w:lvl>
+    <w:lvl w:ilvl="5" w:tplc="0409001B" w:tentative="1">
+      <w:start w:val="1"/>
+      <w:numFmt w:val="lowerRoman"/>
+      <w:lvlText w:val="%6."/>
+      <w:lvlJc w:val="right"/>
+      <w:pPr>
+        <w:ind w:left="4680" w:hanging="180"/>
+      </w:pPr>
+    </w:lvl>
+    <w:lvl w:ilvl="6" w:tplc="0409000F" w:tentative="1">
+      <w:start w:val="1"/>
+      <w:numFmt w:val="decimal"/>
+      <w:lvlText w:val="%7."/>
+      <w:lvlJc w:val="left"/>
+      <w:pPr>
+        <w:ind w:left="5400" w:hanging="360"/>
+      </w:pPr>
+    </w:lvl>
+    <w:lvl w:ilvl="7" w:tplc="04090019" w:tentative="1">
+      <w:start w:val="1"/>
+      <w:numFmt w:val="lowerLetter"/>
+      <w:lvlText w:val="%8."/>
+      <w:lvlJc w:val="left"/>
+      <w:pPr>
+        <w:ind w:left="6120" w:hanging="360"/>
+      </w:pPr>
+    </w:lvl>
+    <w:lvl w:ilvl="8" w:tplc="0409001B" w:tentative="1">
+      <w:start w:val="1"/>
+      <w:numFmt w:val="lowerRoman"/>
+      <w:lvlText w:val="%9."/>
+      <w:lvlJc w:val="right"/>
+      <w:pPr>
+        <w:ind w:left="6840" w:hanging="180"/>
+      </w:pPr>
+    </w:lvl>
+  </w:abstractNum>
+  <w:abstractNum w:abstractNumId="10" w15:restartNumberingAfterBreak="0">
     <w:nsid w:val="7FAE7990"/>
     <w:multiLevelType w:val="hybridMultilevel"/>
     <w:tmpl w:val="88C4312C"/>
@@ -898,31 +3096,37 @@
     </w:lvl>
   </w:abstractNum>
   <w:num w:numId="1">
-    <w:abstractNumId w:val="2"/>
+    <w:abstractNumId w:val="3"/>
   </w:num>
   <w:num w:numId="2">
-    <w:abstractNumId w:val="7"/>
+    <w:abstractNumId w:val="8"/>
   </w:num>
   <w:num w:numId="3">
-    <w:abstractNumId w:val="4"/>
+    <w:abstractNumId w:val="5"/>
   </w:num>
   <w:num w:numId="4">
-    <w:abstractNumId w:val="1"/>
+    <w:abstractNumId w:val="2"/>
   </w:num>
   <w:num w:numId="5">
     <w:abstractNumId w:val="0"/>
   </w:num>
   <w:num w:numId="6">
-    <w:abstractNumId w:val="5"/>
+    <w:abstractNumId w:val="6"/>
   </w:num>
   <w:num w:numId="7">
-    <w:abstractNumId w:val="3"/>
+    <w:abstractNumId w:val="4"/>
   </w:num>
   <w:num w:numId="8">
-    <w:abstractNumId w:val="6"/>
+    <w:abstractNumId w:val="7"/>
   </w:num>
   <w:num w:numId="9">
-    <w:abstractNumId w:val="8"/>
+    <w:abstractNumId w:val="10"/>
+  </w:num>
+  <w:num w:numId="10">
+    <w:abstractNumId w:val="1"/>
+  </w:num>
+  <w:num w:numId="11">
+    <w:abstractNumId w:val="9"/>
   </w:num>
 </w:numbering>
 </file>
@@ -1351,7 +3555,6 @@
   <w:style w:type="character" w:default="1" w:styleId="DefaultParagraphFont">
     <w:name w:val="Default Paragraph Font"/>
     <w:uiPriority w:val="1"/>
-    <w:semiHidden/>
     <w:unhideWhenUsed/>
   </w:style>
   <w:style w:type="table" w:default="1" w:styleId="TableNormal">
@@ -1470,6 +3673,17 @@
       <w:ind w:left="720"/>
       <w:contextualSpacing/>
     </w:pPr>
+  </w:style>
+  <w:style w:type="character" w:styleId="Hyperlink">
+    <w:name w:val="Hyperlink"/>
+    <w:basedOn w:val="DefaultParagraphFont"/>
+    <w:uiPriority w:val="99"/>
+    <w:unhideWhenUsed/>
+    <w:rsid w:val="00E95FDE"/>
+    <w:rPr>
+      <w:color w:val="0563C1" w:themeColor="hyperlink"/>
+      <w:u w:val="single"/>
+    </w:rPr>
   </w:style>
 </w:styles>
 </file>

</xml_diff>